<commit_message>
Don't import phosphos with no protein
</commit_message>
<xml_diff>
--- a/Writeup.docx
+++ b/Writeup.docx
@@ -1032,7 +1032,13 @@
       </w:r>
       <w:proofErr w:type="gramEnd"/>
       <w:r>
-        <w:t xml:space="preserve"> various organelles (ribosomes, mitochondria) and an increase in cell size</w:t>
+        <w:t xml:space="preserve"> organelles (ribosomes, mitochondria</w:t>
+      </w:r>
+      <w:r>
+        <w:t xml:space="preserve"> etc.</w:t>
+      </w:r>
+      <w:r>
+        <w:t>) and an increase in cell size</w:t>
       </w:r>
       <w:sdt>
         <w:sdtPr>
@@ -1070,21 +1076,31 @@
         <w:t>.</w:t>
       </w:r>
       <w:r>
-        <w:t xml:space="preserve"> It may then proceed to the S phase and duplication of the chromosomes into two sister chromatids. The cycle then progresses to the G2 phase, a period of rapid growth, before proceeding to the highly complex M phase. The M (for mitosis) phase itself consists of five phases (prophase, prometaphase, metaphase, anaphase and </w:t>
-      </w:r>
-      <w:proofErr w:type="spellStart"/>
-      <w:r>
-        <w:t>tel</w:t>
+        <w:t xml:space="preserve"> </w:t>
+      </w:r>
+      <w:r>
+        <w:t>Unless entering the quiescent G0 phase it</w:t>
+      </w:r>
+      <w:r>
+        <w:t xml:space="preserve"> then </w:t>
+      </w:r>
+      <w:r>
+        <w:t xml:space="preserve">will </w:t>
+      </w:r>
+      <w:r>
+        <w:t>proceed to the S phase and duplication of the chromosomes into two sister chromatids. The cycle then progresses to the G2 phase, a period of rapid growth, before proceeding to the highly complex M phase. The M (for mitosis) phase itself consists of five phases (prophase, prometaphase, metaphase, anaphase and tel</w:t>
       </w:r>
       <w:r>
         <w:t>o</w:t>
       </w:r>
       <w:r>
-        <w:t>phose</w:t>
-      </w:r>
-      <w:proofErr w:type="spellEnd"/>
-      <w:r>
-        <w:t xml:space="preserve">) culminating in </w:t>
+        <w:t>ph</w:t>
+      </w:r>
+      <w:r>
+        <w:t>a</w:t>
+      </w:r>
+      <w:r>
+        <w:t xml:space="preserve">se) culminating in </w:t>
       </w:r>
       <w:r>
         <w:t>splitting of the nucleus into two identical nuclei. This is then rapidly followed by fission of the cell during cytokinesis.</w:t>
@@ -1182,7 +1198,360 @@
       <w:r>
         <w:t xml:space="preserve"> which are themselves subject to phosphorylation.</w:t>
       </w:r>
-    </w:p>
+      <w:r>
+        <w:t xml:space="preserve"> Disruption of this intricate system can lead to </w:t>
+      </w:r>
+      <w:r>
+        <w:t>cancer</w:t>
+      </w:r>
+      <w:sdt>
+        <w:sdtPr>
+          <w:id w:val="2064438079"/>
+          <w:citation/>
+        </w:sdtPr>
+        <w:sdtContent>
+          <w:r>
+            <w:fldChar w:fldCharType="begin"/>
+          </w:r>
+          <w:r>
+            <w:instrText xml:space="preserve"> CITATION Mat22 \l 2057 </w:instrText>
+          </w:r>
+          <w:r>
+            <w:fldChar w:fldCharType="separate"/>
+          </w:r>
+          <w:r>
+            <w:rPr>
+              <w:noProof/>
+            </w:rPr>
+            <w:t xml:space="preserve"> </w:t>
+          </w:r>
+          <w:r>
+            <w:rPr>
+              <w:noProof/>
+            </w:rPr>
+            <w:t>[5]</w:t>
+          </w:r>
+          <w:r>
+            <w:fldChar w:fldCharType="end"/>
+          </w:r>
+        </w:sdtContent>
+      </w:sdt>
+      <w:r>
+        <w:t>.</w:t>
+      </w:r>
+    </w:p>
+    <w:p>
+      <w:r>
+        <w:t>S</w:t>
+      </w:r>
+      <w:r>
+        <w:t>ince their discovery</w:t>
+      </w:r>
+      <w:sdt>
+        <w:sdtPr>
+          <w:id w:val="-897672783"/>
+          <w:citation/>
+        </w:sdtPr>
+        <w:sdtContent>
+          <w:r>
+            <w:fldChar w:fldCharType="begin"/>
+          </w:r>
+          <w:r>
+            <w:instrText xml:space="preserve"> CITATION Eva83 \l 2057 </w:instrText>
+          </w:r>
+          <w:r>
+            <w:fldChar w:fldCharType="separate"/>
+          </w:r>
+          <w:r>
+            <w:rPr>
+              <w:noProof/>
+            </w:rPr>
+            <w:t xml:space="preserve"> </w:t>
+          </w:r>
+          <w:r>
+            <w:rPr>
+              <w:noProof/>
+            </w:rPr>
+            <w:t>[6]</w:t>
+          </w:r>
+          <w:r>
+            <w:fldChar w:fldCharType="end"/>
+          </w:r>
+        </w:sdtContent>
+      </w:sdt>
+      <w:r>
+        <w:t xml:space="preserve"> </w:t>
+      </w:r>
+      <w:proofErr w:type="gramStart"/>
+      <w:r>
+        <w:t>t</w:t>
+      </w:r>
+      <w:r>
+        <w:t>he majority of</w:t>
+      </w:r>
+      <w:proofErr w:type="gramEnd"/>
+      <w:r>
+        <w:t xml:space="preserve"> investigations into cyclins </w:t>
+      </w:r>
+      <w:r>
+        <w:t xml:space="preserve">have been low throughput, which whilst </w:t>
+      </w:r>
+      <w:r>
+        <w:t xml:space="preserve">they have been </w:t>
+      </w:r>
+      <w:r>
+        <w:t xml:space="preserve">highly revealing </w:t>
+      </w:r>
+      <w:r>
+        <w:t xml:space="preserve">have </w:t>
+      </w:r>
+      <w:r>
+        <w:t>le</w:t>
+      </w:r>
+      <w:r>
+        <w:t>ft</w:t>
+      </w:r>
+      <w:r>
+        <w:t xml:space="preserve"> substantial areas uncovered. More recent investigations have addressed th</w:t>
+      </w:r>
+      <w:r>
+        <w:t>e</w:t>
+      </w:r>
+      <w:r>
+        <w:t xml:space="preserve"> issue </w:t>
+      </w:r>
+      <w:r>
+        <w:t xml:space="preserve">of throughput </w:t>
+      </w:r>
+      <w:r>
+        <w:t>using Mass Spectrometry</w:t>
+      </w:r>
+      <w:sdt>
+        <w:sdtPr>
+          <w:id w:val="-1181810471"/>
+          <w:citation/>
+        </w:sdtPr>
+        <w:sdtContent>
+          <w:r>
+            <w:fldChar w:fldCharType="begin"/>
+          </w:r>
+          <w:r>
+            <w:instrText xml:space="preserve"> CITATION Her20 \l 2057 </w:instrText>
+          </w:r>
+          <w:r>
+            <w:fldChar w:fldCharType="separate"/>
+          </w:r>
+          <w:r>
+            <w:rPr>
+              <w:noProof/>
+            </w:rPr>
+            <w:t xml:space="preserve"> </w:t>
+          </w:r>
+          <w:r>
+            <w:rPr>
+              <w:noProof/>
+            </w:rPr>
+            <w:t>[7]</w:t>
+          </w:r>
+          <w:r>
+            <w:fldChar w:fldCharType="end"/>
+          </w:r>
+        </w:sdtContent>
+      </w:sdt>
+      <w:r>
+        <w:t xml:space="preserve">, although </w:t>
+      </w:r>
+      <w:r>
+        <w:t xml:space="preserve">the specific methods used are </w:t>
+      </w:r>
+      <w:r>
+        <w:t>often not without drawbacks.</w:t>
+      </w:r>
+      <w:r>
+        <w:t xml:space="preserve"> They typically have not thoroughly investigated phosphorylation</w:t>
+      </w:r>
+      <w:r>
+        <w:t>, an important process in the cell cycle</w:t>
+      </w:r>
+      <w:sdt>
+        <w:sdtPr>
+          <w:id w:val="-1049678158"/>
+          <w:citation/>
+        </w:sdtPr>
+        <w:sdtContent>
+          <w:r>
+            <w:fldChar w:fldCharType="begin"/>
+          </w:r>
+          <w:r>
+            <w:instrText xml:space="preserve"> CITATION Ols10 \l 2057 </w:instrText>
+          </w:r>
+          <w:r>
+            <w:fldChar w:fldCharType="separate"/>
+          </w:r>
+          <w:r>
+            <w:rPr>
+              <w:noProof/>
+            </w:rPr>
+            <w:t xml:space="preserve"> </w:t>
+          </w:r>
+          <w:r>
+            <w:rPr>
+              <w:noProof/>
+            </w:rPr>
+            <w:t>[8]</w:t>
+          </w:r>
+          <w:r>
+            <w:fldChar w:fldCharType="end"/>
+          </w:r>
+        </w:sdtContent>
+      </w:sdt>
+      <w:r>
+        <w:t>. They also often</w:t>
+      </w:r>
+      <w:r>
+        <w:t xml:space="preserve"> </w:t>
+      </w:r>
+      <w:r>
+        <w:t xml:space="preserve">generally </w:t>
+      </w:r>
+      <w:r>
+        <w:t>hav</w:t>
+      </w:r>
+      <w:r>
+        <w:t>e</w:t>
+      </w:r>
+      <w:r>
+        <w:t xml:space="preserve"> low time resolution, not covering all the cell stages. Attempts at cell synchronisation often caused damage to the cells</w:t>
+      </w:r>
+      <w:sdt>
+        <w:sdtPr>
+          <w:id w:val="1170608764"/>
+          <w:citation/>
+        </w:sdtPr>
+        <w:sdtContent>
+          <w:r>
+            <w:fldChar w:fldCharType="begin"/>
+          </w:r>
+          <w:r>
+            <w:instrText xml:space="preserve"> CITATION Kur06 \l 2057 </w:instrText>
+          </w:r>
+          <w:r>
+            <w:fldChar w:fldCharType="separate"/>
+          </w:r>
+          <w:r>
+            <w:rPr>
+              <w:noProof/>
+            </w:rPr>
+            <w:t xml:space="preserve"> </w:t>
+          </w:r>
+          <w:r>
+            <w:rPr>
+              <w:noProof/>
+            </w:rPr>
+            <w:t>[9]</w:t>
+          </w:r>
+          <w:r>
+            <w:fldChar w:fldCharType="end"/>
+          </w:r>
+        </w:sdtContent>
+      </w:sdt>
+      <w:r>
+        <w:t xml:space="preserve">, and studies without synchronisation </w:t>
+      </w:r>
+      <w:r>
+        <w:t>such as those using FUCCI examine</w:t>
+      </w:r>
+      <w:r>
+        <w:t xml:space="preserve"> a low number of cells which limits the amount of data that can be captured</w:t>
+      </w:r>
+      <w:sdt>
+        <w:sdtPr>
+          <w:id w:val="-1186367245"/>
+          <w:citation/>
+        </w:sdtPr>
+        <w:sdtContent>
+          <w:r>
+            <w:fldChar w:fldCharType="begin"/>
+          </w:r>
+          <w:r>
+            <w:instrText xml:space="preserve"> CITATION Her201 \l 2057 </w:instrText>
+          </w:r>
+          <w:r>
+            <w:fldChar w:fldCharType="separate"/>
+          </w:r>
+          <w:r>
+            <w:rPr>
+              <w:noProof/>
+            </w:rPr>
+            <w:t xml:space="preserve"> </w:t>
+          </w:r>
+          <w:r>
+            <w:rPr>
+              <w:noProof/>
+            </w:rPr>
+            <w:t>[10]</w:t>
+          </w:r>
+          <w:r>
+            <w:fldChar w:fldCharType="end"/>
+          </w:r>
+        </w:sdtContent>
+      </w:sdt>
+      <w:r>
+        <w:t xml:space="preserve">. </w:t>
+      </w:r>
+      <w:proofErr w:type="spellStart"/>
+      <w:r>
+        <w:t>Palbociblib</w:t>
+      </w:r>
+      <w:proofErr w:type="spellEnd"/>
+      <w:r>
+        <w:t xml:space="preserve">, a CDK4/CDK6 inhibitor that arrests cell development in stage G1, has proven effective and is </w:t>
+      </w:r>
+      <w:r>
+        <w:t>used</w:t>
+      </w:r>
+      <w:r>
+        <w:t xml:space="preserve"> here </w:t>
+      </w:r>
+      <w:r>
+        <w:t xml:space="preserve">along with </w:t>
+      </w:r>
+      <w:r>
+        <w:t>RO3306</w:t>
+      </w:r>
+      <w:r>
+        <w:t>,</w:t>
+      </w:r>
+      <w:r>
+        <w:t xml:space="preserve"> a CDK1 inhibitor </w:t>
+      </w:r>
+      <w:r>
+        <w:t>that</w:t>
+      </w:r>
+      <w:r>
+        <w:t xml:space="preserve"> arrests cells at G2/M phase</w:t>
+      </w:r>
+      <w:r>
+        <w:t>.</w:t>
+      </w:r>
+    </w:p>
+    <w:p>
+      <w:r>
+        <w:t xml:space="preserve">This study offers a high-resolution quantitative analysis of the proteome and </w:t>
+      </w:r>
+      <w:proofErr w:type="spellStart"/>
+      <w:r>
+        <w:t>phosphoproteome</w:t>
+      </w:r>
+      <w:proofErr w:type="spellEnd"/>
+      <w:r>
+        <w:t xml:space="preserve"> during cell cycle progression, incorporating data from previous research.</w:t>
+      </w:r>
+      <w:r>
+        <w:t xml:space="preserve"> We perform deep MS analysis at ten time points during the cell cycle, starting with TODO – explain what the various stages are about.</w:t>
+      </w:r>
+    </w:p>
+    <w:p/>
     <w:p>
       <w:pPr>
         <w:pStyle w:val="Heading1"/>
@@ -1199,7 +1568,13 @@
     </w:p>
     <w:p>
       <w:r>
-        <w:t>The aim of the study was to identify</w:t>
+        <w:t xml:space="preserve">The aim of the study </w:t>
+      </w:r>
+      <w:r>
+        <w:t>i</w:t>
+      </w:r>
+      <w:r>
+        <w:t>s to identify</w:t>
       </w:r>
       <w:r>
         <w:t xml:space="preserve"> proteins and phosphorylation events relevant to the cell cycle process.</w:t>
@@ -3124,11 +3499,301 @@
     </b:Author>
     <b:RefOrder>3</b:RefOrder>
   </b:Source>
+  <b:Source>
+    <b:Tag>Mat22</b:Tag>
+    <b:SourceType>JournalArticle</b:SourceType>
+    <b:Guid>{B18BE788-AF19-7E4C-B407-7B01C15C57C2}</b:Guid>
+    <b:Title>Cell cycle control in cancer</b:Title>
+    <b:JournalName>Nature reviews Molecular cell biology</b:JournalName>
+    <b:Year>2022</b:Year>
+    <b:Volume>23</b:Volume>
+    <b:Issue>1</b:Issue>
+    <b:Pages>74-88</b:Pages>
+    <b:Author>
+      <b:Author>
+        <b:NameList>
+          <b:Person>
+            <b:Last>Matthews</b:Last>
+            <b:Middle>K</b:Middle>
+            <b:First>Helen</b:First>
+          </b:Person>
+          <b:Person>
+            <b:Last>Bertoli</b:Last>
+            <b:First>Cosetta</b:First>
+          </b:Person>
+          <b:Person>
+            <b:Last>de Bruin</b:Last>
+            <b:Middle>A M</b:Middle>
+            <b:First>Robertus</b:First>
+          </b:Person>
+        </b:NameList>
+      </b:Author>
+    </b:Author>
+    <b:RefOrder>5</b:RefOrder>
+  </b:Source>
+  <b:Source>
+    <b:Tag>Eva83</b:Tag>
+    <b:SourceType>JournalArticle</b:SourceType>
+    <b:Guid>{A70F4323-D173-CB4E-85AA-71E4FEA0C63D}</b:Guid>
+    <b:Title>Cyclin: a protein specified by maternal mRNA in sea urchin eggs that is destroyed at each cleavage division</b:Title>
+    <b:JournalName>Cell</b:JournalName>
+    <b:Year>1983</b:Year>
+    <b:Volume>33</b:Volume>
+    <b:Issue>2</b:Issue>
+    <b:Pages>389-96</b:Pages>
+    <b:Author>
+      <b:Author>
+        <b:NameList>
+          <b:Person>
+            <b:Last>Evans</b:Last>
+            <b:First>Tom</b:First>
+          </b:Person>
+          <b:Person>
+            <b:Last>Rosenthal</b:Last>
+            <b:Middle>T</b:Middle>
+            <b:First>Eric</b:First>
+          </b:Person>
+          <b:Person>
+            <b:Last>Youngblom</b:Last>
+            <b:First>Jim</b:First>
+          </b:Person>
+          <b:Person>
+            <b:Last>Distel</b:Last>
+            <b:First>Dan</b:First>
+          </b:Person>
+          <b:Person>
+            <b:Last>Hunt</b:Last>
+            <b:First>Tim</b:First>
+          </b:Person>
+        </b:NameList>
+      </b:Author>
+    </b:Author>
+    <b:RefOrder>6</b:RefOrder>
+  </b:Source>
+  <b:Source>
+    <b:Tag>Her20</b:Tag>
+    <b:SourceType>JournalArticle</b:SourceType>
+    <b:Guid>{D7507C1B-62B3-A74B-9263-E2436DB831F4}</b:Guid>
+    <b:Title>Cell cycle profiling reveals protein oscillation, phosphorylation, and localization dynamics</b:Title>
+    <b:JournalName>Molecular &amp; Cellular Proteomics</b:JournalName>
+    <b:Year>2020</b:Year>
+    <b:Volume>19</b:Volume>
+    <b:Issue>4</b:Issue>
+    <b:Pages>608-23</b:Pages>
+    <b:Author>
+      <b:Author>
+        <b:NameList>
+          <b:Person>
+            <b:Last>Herr</b:Last>
+            <b:First>Patrick</b:First>
+          </b:Person>
+          <b:Person>
+            <b:Last>Boström</b:Last>
+            <b:First>Johan</b:First>
+          </b:Person>
+          <b:Person>
+            <b:Last>Rullman</b:Last>
+            <b:First>Eric</b:First>
+          </b:Person>
+          <b:Person>
+            <b:Last>Rudd</b:Last>
+            <b:Middle>G</b:Middle>
+            <b:First>Sean</b:First>
+          </b:Person>
+          <b:Person>
+            <b:Last>Vesterlund</b:Last>
+            <b:First>Mattias</b:First>
+          </b:Person>
+          <b:Person>
+            <b:Last>Lehtiö</b:Last>
+            <b:First>Janne</b:First>
+          </b:Person>
+          <b:Person>
+            <b:Last>Helleday</b:Last>
+            <b:First>Thomas</b:First>
+          </b:Person>
+          <b:Person>
+            <b:Last>Maddalo </b:Last>
+            <b:First>Gianluca</b:First>
+          </b:Person>
+          <b:Person>
+            <b:Last>Altun</b:Last>
+            <b:First>Mikael</b:First>
+          </b:Person>
+        </b:NameList>
+      </b:Author>
+    </b:Author>
+    <b:RefOrder>7</b:RefOrder>
+  </b:Source>
+  <b:Source>
+    <b:Tag>Ols10</b:Tag>
+    <b:SourceType>JournalArticle</b:SourceType>
+    <b:Guid>{1AFAC894-B6C6-D345-8266-0ED1D46EA0A2}</b:Guid>
+    <b:Title>Quantitative phosphoproteomics reveals widespread full phosphorylation site occupancy during mitosis</b:Title>
+    <b:JournalName>Science signaling</b:JournalName>
+    <b:Year>2010</b:Year>
+    <b:Volume>3</b:Volume>
+    <b:Issue>104</b:Issue>
+    <b:Pages>ra3-ra3</b:Pages>
+    <b:Author>
+      <b:Author>
+        <b:NameList>
+          <b:Person>
+            <b:Last>Olsen</b:Last>
+            <b:Middle>V</b:Middle>
+            <b:First>Jesper</b:First>
+          </b:Person>
+          <b:Person>
+            <b:Last>Vermeulen</b:Last>
+            <b:First>Michiel </b:First>
+          </b:Person>
+          <b:Person>
+            <b:Last>Santamaria</b:Last>
+            <b:First>Anna</b:First>
+          </b:Person>
+          <b:Person>
+            <b:Last>Kumar</b:Last>
+            <b:First>Chanchal</b:First>
+          </b:Person>
+          <b:Person>
+            <b:Last>Miller</b:Last>
+            <b:Middle>L</b:Middle>
+            <b:First>Martin</b:First>
+          </b:Person>
+          <b:Person>
+            <b:Last>Jensen</b:Last>
+            <b:Middle>J</b:Middle>
+            <b:First>Lars</b:First>
+          </b:Person>
+          <b:Person>
+            <b:Last>Gnad</b:Last>
+            <b:First>Florian</b:First>
+          </b:Person>
+          <b:Person>
+            <b:Last>Cox</b:Last>
+            <b:First>Jürgen</b:First>
+          </b:Person>
+          <b:Person>
+            <b:Last>Jensen</b:Last>
+            <b:Middle>S</b:Middle>
+            <b:First>Thomas</b:First>
+          </b:Person>
+          <b:Person>
+            <b:Last>Nigg</b:Last>
+            <b:Middle>A</b:Middle>
+            <b:First>Erich</b:First>
+          </b:Person>
+          <b:Person>
+            <b:Last>Brunak</b:Last>
+            <b:First>Søren</b:First>
+          </b:Person>
+          <b:Person>
+            <b:Last>Mann</b:Last>
+            <b:First>Matthias</b:First>
+          </b:Person>
+        </b:NameList>
+      </b:Author>
+    </b:Author>
+    <b:RefOrder>8</b:RefOrder>
+  </b:Source>
+  <b:Source>
+    <b:Tag>Kur06</b:Tag>
+    <b:SourceType>JournalArticle</b:SourceType>
+    <b:Guid>{3F03A5EA-4C8C-AE47-BF08-DEE6A40418B4}</b:Guid>
+    <b:Title>Synchronization in the cell cycle by inhibitors of DNA replication induces histone H2AX phosphorylation: an indication of DNA damage</b:Title>
+    <b:JournalName>Cell proliferation</b:JournalName>
+    <b:Year>2006</b:Year>
+    <b:Volume>39</b:Volume>
+    <b:Issue>3</b:Issue>
+    <b:Pages>231-40</b:Pages>
+    <b:Author>
+      <b:Author>
+        <b:NameList>
+          <b:Person>
+            <b:Last>Kurose</b:Last>
+            <b:First>A</b:First>
+          </b:Person>
+          <b:Person>
+            <b:Last>Tanaka</b:Last>
+            <b:First>T</b:First>
+          </b:Person>
+          <b:Person>
+            <b:Last>Huang</b:Last>
+            <b:First>X</b:First>
+          </b:Person>
+          <b:Person>
+            <b:Last>Traganos</b:Last>
+            <b:First>F</b:First>
+          </b:Person>
+          <b:Person>
+            <b:Last>Darzynkiewicz</b:Last>
+            <b:First>Z</b:First>
+          </b:Person>
+        </b:NameList>
+      </b:Author>
+    </b:Author>
+    <b:RefOrder>9</b:RefOrder>
+  </b:Source>
+  <b:Source>
+    <b:Tag>Her201</b:Tag>
+    <b:SourceType>JournalArticle</b:SourceType>
+    <b:Guid>{3B32C8E2-7CAE-E84E-AB90-8D63D961E272}</b:Guid>
+    <b:Title>Cell cycle profiling reveals protein oscillation, phosphorylation, and localization dynamics.</b:Title>
+    <b:JournalName>Molecular &amp; Cellular Proteomics</b:JournalName>
+    <b:Year>2020</b:Year>
+    <b:Volume>1</b:Volume>
+    <b:Issue>19</b:Issue>
+    <b:Pages>608-23</b:Pages>
+    <b:Author>
+      <b:Author>
+        <b:NameList>
+          <b:Person>
+            <b:Last>Herr</b:Last>
+            <b:First>Patrick</b:First>
+          </b:Person>
+          <b:Person>
+            <b:Last>Boström</b:Last>
+            <b:First>Johan</b:First>
+          </b:Person>
+          <b:Person>
+            <b:Last>Rullman</b:Last>
+            <b:First>Eric</b:First>
+          </b:Person>
+          <b:Person>
+            <b:Last>Rudd</b:Last>
+            <b:Middle>G</b:Middle>
+            <b:First>Sean</b:First>
+          </b:Person>
+          <b:Person>
+            <b:Last>Helleday</b:Last>
+            <b:First>Thomas </b:First>
+          </b:Person>
+          <b:Person>
+            <b:Last>Maddalo</b:Last>
+            <b:First>Gianluca</b:First>
+          </b:Person>
+          <b:Person>
+            <b:Last>Altun</b:Last>
+            <b:First>Mikael</b:First>
+          </b:Person>
+          <b:Person>
+            <b:Last>Vesterlund</b:Last>
+            <b:First>Mattias</b:First>
+          </b:Person>
+          <b:Person>
+            <b:Last>Lehtiö</b:Last>
+            <b:First>Janne</b:First>
+          </b:Person>
+        </b:NameList>
+      </b:Author>
+    </b:Author>
+    <b:RefOrder>10</b:RefOrder>
+  </b:Source>
 </b:Sources>
 </file>
 
 <file path=customXml/itemProps1.xml><?xml version="1.0" encoding="utf-8"?>
-<ds:datastoreItem xmlns:ds="http://schemas.openxmlformats.org/officeDocument/2006/customXml" ds:itemID="{DBDECD06-56B2-884A-B25B-2C170165F26A}">
+<ds:datastoreItem xmlns:ds="http://schemas.openxmlformats.org/officeDocument/2006/customXml" ds:itemID="{9400BC7E-645B-D643-B337-3CF0BD5091EC}">
   <ds:schemaRefs>
     <ds:schemaRef ds:uri="http://schemas.openxmlformats.org/officeDocument/2006/bibliography"/>
   </ds:schemaRefs>

</xml_diff>

<commit_message>
Output GO enrichment to supplementary data
</commit_message>
<xml_diff>
--- a/Writeup.docx
+++ b/Writeup.docx
@@ -161,6 +161,17 @@
     </w:p>
     <w:sdt>
       <w:sdtPr>
+        <w:rPr>
+          <w:rFonts w:asciiTheme="minorHAnsi" w:eastAsiaTheme="minorHAnsi" w:hAnsiTheme="minorHAnsi" w:cstheme="minorBidi"/>
+          <w:b w:val="0"/>
+          <w:bCs w:val="0"/>
+          <w:color w:val="auto"/>
+          <w:kern w:val="2"/>
+          <w:sz w:val="24"/>
+          <w:szCs w:val="24"/>
+          <w:lang w:val="en-GB"/>
+          <w14:ligatures w14:val="standardContextual"/>
+        </w:rPr>
         <w:id w:val="1659965646"/>
         <w:docPartObj>
           <w:docPartGallery w:val="Table of Contents"/>
@@ -169,14 +180,7 @@
       </w:sdtPr>
       <w:sdtEndPr>
         <w:rPr>
-          <w:rFonts w:asciiTheme="minorHAnsi" w:eastAsiaTheme="minorHAnsi" w:hAnsiTheme="minorHAnsi" w:cstheme="minorBidi"/>
           <w:noProof/>
-          <w:color w:val="auto"/>
-          <w:kern w:val="2"/>
-          <w:sz w:val="24"/>
-          <w:szCs w:val="24"/>
-          <w:lang w:val="en-GB"/>
-          <w14:ligatures w14:val="standardContextual"/>
         </w:rPr>
       </w:sdtEndPr>
       <w:sdtContent>
@@ -1284,10 +1288,7 @@
       </w:r>
       <w:proofErr w:type="gramStart"/>
       <w:r>
-        <w:t>t</w:t>
-      </w:r>
-      <w:r>
-        <w:t>he majority of</w:t>
+        <w:t>the majority of</w:t>
       </w:r>
       <w:proofErr w:type="gramEnd"/>
       <w:r>
@@ -1596,10 +1597,65 @@
     </w:p>
     <w:p>
       <w:r>
-        <w:t xml:space="preserve">The data consists of two spreadsheets of abundances, one for proteins and one for </w:t>
+        <w:t>TODO – rewrite th</w:t>
+      </w:r>
+      <w:r>
+        <w:t>ese two paragraphs.</w:t>
+      </w:r>
+    </w:p>
+    <w:p>
+      <w:r>
+        <w:t>RPE1 cells were grown to 70% confluence before treatment with either Palboc</w:t>
+      </w:r>
+      <w:r>
+        <w:t>i</w:t>
+      </w:r>
+      <w:r>
+        <w:t>clib (CDK4/6i) or RO3306 (CDK1i) for 18h. Cells were washed 3x in warm media before harvesting at the described timepoints. At these timepoints, cells were lysed, samples equalised to 1mg/mL total protein concentration and stored for transfer to the Centre for Genome Regulation Mass Spectrometry facility. </w:t>
+      </w:r>
+    </w:p>
+    <w:p>
+      <w:r>
+        <w:t>In your experiment, there were 30 samples from different phases of cell cycle. Samples were digested and their proteome was analy</w:t>
+      </w:r>
+      <w:r>
+        <w:t>s</w:t>
+      </w:r>
+      <w:r>
+        <w:t xml:space="preserve">ed in the Orbitrap Eclipse using a 90-min gradient with a DIA method (40 window of 10 Da). As a quality control BSA controls were digested in parallel and ran between each of your samples to avoid carryover and assess the instrument performance. Your samples were searched against </w:t>
       </w:r>
       <w:proofErr w:type="spellStart"/>
       <w:r>
+        <w:t>SwissProt</w:t>
+      </w:r>
+      <w:proofErr w:type="spellEnd"/>
+      <w:r>
+        <w:t xml:space="preserve"> Human (July 2023) using DIA-NN (</w:t>
+      </w:r>
+      <w:hyperlink r:id="rId5" w:anchor="Sec1)" w:tgtFrame="_blank" w:tooltip="https://www.nature.com/articles/s41592-019-0638-x#Sec1)" w:history="1">
+        <w:r>
+          <w:rPr>
+            <w:rStyle w:val="Hyperlink"/>
+          </w:rPr>
+          <w:t>https://www.nature.com/articles/s41592-019-0638-x#Sec1)</w:t>
+        </w:r>
+      </w:hyperlink>
+      <w:r>
+        <w:t>(v1.8). Peptides have been filtered based on FDR and only peptides showing an FDR lower than 1% have been retained. Find the information of the identified peptides and their corresponding proteins in the excel sheet of the results.</w:t>
+      </w:r>
+    </w:p>
+    <w:p>
+      <w:r>
+        <w:t xml:space="preserve">The </w:t>
+      </w:r>
+      <w:r>
+        <w:t xml:space="preserve">resultant </w:t>
+      </w:r>
+      <w:r>
+        <w:t xml:space="preserve">data consists of two spreadsheets of abundances, one for proteins and one for </w:t>
+      </w:r>
+      <w:proofErr w:type="spellStart"/>
+      <w:r>
         <w:t>phosphopeptides</w:t>
       </w:r>
       <w:proofErr w:type="spellEnd"/>
@@ -1632,15 +1688,10 @@
     </w:p>
     <w:p>
       <w:r>
-        <w:t>Clean and import protein abundances by timepoint from proteomics spreadsheet.</w:t>
-      </w:r>
-    </w:p>
-    <w:p>
-      <w:r>
-        <w:t>Clean and i</w:t>
-      </w:r>
-      <w:r>
-        <w:t xml:space="preserve">mport </w:t>
+        <w:t>Clean and import protein abundances by timepoint from proteomics spreadsheet</w:t>
+      </w:r>
+      <w:r>
+        <w:t xml:space="preserve"> and </w:t>
       </w:r>
       <w:proofErr w:type="spellStart"/>
       <w:r>
@@ -1656,15 +1707,69 @@
       </w:r>
       <w:proofErr w:type="spellEnd"/>
       <w:r>
-        <w:t xml:space="preserve"> spreadsheet</w:t>
-      </w:r>
+        <w:t xml:space="preserve"> spreadsheet.</w:t>
+      </w:r>
+      <w:r>
+        <w:t xml:space="preserve"> Any rows marked as contaminated were removed. Any </w:t>
+      </w:r>
+      <w:proofErr w:type="spellStart"/>
+      <w:r>
+        <w:t>phosphopeptides</w:t>
+      </w:r>
+      <w:proofErr w:type="spellEnd"/>
+      <w:r>
+        <w:t xml:space="preserve"> for a protein that was not listed in the protein spreadsheet were also removed. Of the remaining rows </w:t>
+      </w:r>
+      <w:r>
+        <w:t xml:space="preserve">22% of the proteomics cells were blank, and </w:t>
+      </w:r>
+      <w:r>
+        <w:t xml:space="preserve">72% of the </w:t>
+      </w:r>
+      <w:proofErr w:type="spellStart"/>
+      <w:r>
+        <w:t>phosphoproteomics</w:t>
+      </w:r>
+      <w:proofErr w:type="spellEnd"/>
+      <w:r>
+        <w:t xml:space="preserve"> cells. Spreadsheet cells that were empty were ignored, not declared as zero. </w:t>
+      </w:r>
+    </w:p>
+    <w:p>
+      <w:r>
+        <w:t xml:space="preserve">Calculate medians for raw protein and </w:t>
+      </w:r>
+      <w:proofErr w:type="spellStart"/>
+      <w:r>
+        <w:t>phosphopeptide</w:t>
+      </w:r>
+      <w:proofErr w:type="spellEnd"/>
+      <w:r>
+        <w:t xml:space="preserve"> data.</w:t>
+      </w:r>
+    </w:p>
+    <w:p>
+      <w:r>
+        <w:t xml:space="preserve">Calculate log2 means and various metrics (ANOVA and Fischer p value and q values TODO - confirm) for proteins and </w:t>
+      </w:r>
+      <w:proofErr w:type="spellStart"/>
+      <w:r>
+        <w:t>phosp</w:t>
+      </w:r>
+      <w:r>
+        <w:t>h</w:t>
+      </w:r>
+      <w:r>
+        <w:t>opeptides</w:t>
+      </w:r>
+      <w:proofErr w:type="spellEnd"/>
       <w:r>
         <w:t>.</w:t>
       </w:r>
     </w:p>
     <w:p>
       <w:r>
-        <w:t xml:space="preserve">Calculate medians for raw protein and </w:t>
+        <w:t xml:space="preserve">Calculate protein and </w:t>
       </w:r>
       <w:proofErr w:type="spellStart"/>
       <w:r>
@@ -1672,93 +1777,62 @@
       </w:r>
       <w:proofErr w:type="spellEnd"/>
       <w:r>
-        <w:t xml:space="preserve"> data.</w:t>
-      </w:r>
-    </w:p>
-    <w:p>
-      <w:r>
-        <w:t xml:space="preserve">Calculate log2 means and various metrics (ANOVA and Fischer p value and q values TODO - confirm) for proteins and </w:t>
+        <w:t xml:space="preserve"> oscillations.</w:t>
+      </w:r>
+    </w:p>
+    <w:p>
+      <w:r>
+        <w:t xml:space="preserve">Identify relevant proteins and </w:t>
       </w:r>
       <w:proofErr w:type="spellStart"/>
       <w:r>
-        <w:t>phosp</w:t>
-      </w:r>
-      <w:r>
-        <w:t>h</w:t>
-      </w:r>
-      <w:r>
-        <w:t>opeptides</w:t>
+        <w:t>phosphopeptides</w:t>
       </w:r>
       <w:proofErr w:type="spellEnd"/>
       <w:r>
+        <w:t xml:space="preserve"> – those with low q values (TODO – confirm ideal q values) and high curve fold changes (&gt; 1.2)</w:t>
+      </w:r>
+    </w:p>
+    <w:p>
+      <w:r>
+        <w:t>Classify by group</w:t>
+      </w:r>
+      <w:r>
+        <w:t>, complex and</w:t>
+      </w:r>
+      <w:r>
+        <w:t xml:space="preserve"> subcellular localisation</w:t>
+      </w:r>
+      <w:r>
+        <w:t xml:space="preserve"> (TODO page 6 ‘Biological Role of cell-cycle dependent proteins</w:t>
+      </w:r>
+      <w:r>
+        <w:t xml:space="preserve"> – </w:t>
+      </w:r>
+      <w:r>
+        <w:t>function</w:t>
+      </w:r>
+      <w:r>
+        <w:t xml:space="preserve"> written</w:t>
+      </w:r>
+      <w:r>
+        <w:t xml:space="preserve"> for CORUM</w:t>
+      </w:r>
+      <w:r>
+        <w:t>)</w:t>
+      </w:r>
+      <w:r>
         <w:t>.</w:t>
       </w:r>
     </w:p>
     <w:p>
       <w:r>
-        <w:t xml:space="preserve">Calculate protein and </w:t>
-      </w:r>
-      <w:proofErr w:type="spellStart"/>
-      <w:r>
-        <w:t>phosphopeptide</w:t>
-      </w:r>
-      <w:proofErr w:type="spellEnd"/>
-      <w:r>
-        <w:t xml:space="preserve"> oscillations.</w:t>
-      </w:r>
-    </w:p>
-    <w:p>
-      <w:r>
-        <w:t xml:space="preserve">Identify relevant proteins and </w:t>
-      </w:r>
-      <w:proofErr w:type="spellStart"/>
-      <w:r>
-        <w:t>phosphopeptides</w:t>
-      </w:r>
-      <w:proofErr w:type="spellEnd"/>
-      <w:r>
-        <w:t xml:space="preserve"> – those with low q values (TODO – confirm ideal q values) and high curve fold changes (&gt; 1.2)</w:t>
-      </w:r>
-    </w:p>
-    <w:p>
-      <w:r>
-        <w:t>Classify by group</w:t>
-      </w:r>
-      <w:r>
-        <w:t>, complex and</w:t>
-      </w:r>
-      <w:r>
-        <w:t xml:space="preserve"> subcellular localisation</w:t>
-      </w:r>
-      <w:r>
-        <w:t xml:space="preserve"> (TODO page 6 ‘Biological Role of cell-cycle dependent proteins</w:t>
-      </w:r>
-      <w:r>
-        <w:t xml:space="preserve"> – </w:t>
-      </w:r>
-      <w:r>
-        <w:t>function</w:t>
-      </w:r>
-      <w:r>
-        <w:t xml:space="preserve"> written</w:t>
-      </w:r>
-      <w:r>
-        <w:t xml:space="preserve"> for CORUM</w:t>
-      </w:r>
-      <w:r>
-        <w:t>)</w:t>
-      </w:r>
-      <w:r>
-        <w:t>.</w:t>
-      </w:r>
-    </w:p>
-    <w:p>
-      <w:r>
         <w:t>Identify those of above that are high/low variability and oscillation.</w:t>
       </w:r>
     </w:p>
     <w:p>
       <w:r>
+        <w:lastRenderedPageBreak/>
         <w:t xml:space="preserve">Generated </w:t>
       </w:r>
       <w:r>
@@ -3051,6 +3125,18 @@
     <w:unhideWhenUsed/>
     <w:rsid w:val="000A1A67"/>
   </w:style>
+  <w:style w:type="character" w:styleId="UnresolvedMention">
+    <w:name w:val="Unresolved Mention"/>
+    <w:basedOn w:val="DefaultParagraphFont"/>
+    <w:uiPriority w:val="99"/>
+    <w:semiHidden/>
+    <w:unhideWhenUsed/>
+    <w:rsid w:val="00B4251E"/>
+    <w:rPr>
+      <w:color w:val="605E5C"/>
+      <w:shd w:val="clear" w:color="auto" w:fill="E1DFDD"/>
+    </w:rPr>
+  </w:style>
 </w:styles>
 </file>
 

</xml_diff>